<commit_message>
Added UML, activity diagram & meeting minutes.
</commit_message>
<xml_diff>
--- a/Documentation/Minutes/Minutes2.docx
+++ b/Documentation/Minutes/Minutes2.docx
@@ -73,7 +73,15 @@
         <w:t>,</w:t>
       </w:r>
       <w:r>
-        <w:t xml:space="preserve"> Dr. David Walker</w:t>
+        <w:t xml:space="preserve"> </w:t>
+      </w:r>
+      <w:proofErr w:type="spellStart"/>
+      <w:r>
+        <w:t>Dr.</w:t>
+      </w:r>
+      <w:proofErr w:type="spellEnd"/>
+      <w:r>
+        <w:t xml:space="preserve"> David Walker</w:t>
       </w:r>
       <w:r>
         <w:t xml:space="preserve"> and David’s other group 3 students</w:t>
@@ -81,6 +89,13 @@
       <w:r>
         <w:t>.</w:t>
       </w:r>
+    </w:p>
+    <w:p>
+      <w:r>
+        <w:t>Date: 16/10/20.</w:t>
+      </w:r>
+      <w:bookmarkStart w:id="0" w:name="_GoBack"/>
+      <w:bookmarkEnd w:id="0"/>
     </w:p>
     <w:p>
       <w:r>
@@ -168,8 +183,6 @@
       <w:r>
         <w:t>If a database is needed, request it from Shirley Atkinson next week.</w:t>
       </w:r>
-      <w:bookmarkStart w:id="0" w:name="_GoBack"/>
-      <w:bookmarkEnd w:id="0"/>
     </w:p>
     <w:p>
       <w:pPr>
@@ -211,7 +224,23 @@
         </w:numPr>
       </w:pPr>
       <w:r>
-        <w:t>Started the literature review. Found that a similar application already exists, called GaussView. PubChem is another similar application. Asked Kate at the library for access to GaussView but the University doesn’t have a licence for this. Kate recommended looking at Avogadro as a free alternative.</w:t>
+        <w:t xml:space="preserve">Started the literature review. Found that a similar application already exists, called </w:t>
+      </w:r>
+      <w:proofErr w:type="spellStart"/>
+      <w:r>
+        <w:t>GaussView</w:t>
+      </w:r>
+      <w:proofErr w:type="spellEnd"/>
+      <w:r>
+        <w:t xml:space="preserve">. PubChem is another similar application. Asked Kate at the library for access to </w:t>
+      </w:r>
+      <w:proofErr w:type="spellStart"/>
+      <w:r>
+        <w:t>GaussView</w:t>
+      </w:r>
+      <w:proofErr w:type="spellEnd"/>
+      <w:r>
+        <w:t xml:space="preserve"> but the University doesn’t have a licence for this. Kate recommended looking at Avogadro as a free alternative.</w:t>
       </w:r>
     </w:p>
     <w:p>
@@ -372,10 +401,7 @@
     </w:p>
     <w:p>
       <w:r>
-        <w:t>Time: 16:00</w:t>
-      </w:r>
-      <w:r>
-        <w:t>.</w:t>
+        <w:t>Time: 16:00.</w:t>
       </w:r>
     </w:p>
     <w:p>
@@ -463,6 +489,11 @@
     </w:r>
     <w:r>
       <w:tab/>
+    </w:r>
+    <w:r>
+      <w:t>16/10</w:t>
+    </w:r>
+    <w:r>
       <w:t>/2020</w:t>
     </w:r>
   </w:p>

</xml_diff>